<commit_message>
Se modifican los insert de las tablas y actualiza documentación
Se agregan datos solicitados por el cliente en el relevamiento.

En las tablas
* detalle_tipo
* relación persona condición, proceso tipo y detalle tipo

Se actualiza la documentación con sombreado de los puntos realzados.
</commit_message>
<xml_diff>
--- a/# Relevamiento/Modificaciones.docx
+++ b/# Relevamiento/Modificaciones.docx
@@ -11,8 +11,14 @@
           <w:ilvl w:val="0"/>
           <w:numId w:val="2"/>
         </w:numPr>
-      </w:pPr>
-      <w:r>
+        <w:rPr>
+          <w:highlight w:val="green"/>
+        </w:rPr>
+      </w:pPr>
+      <w:r>
+        <w:rPr>
+          <w:highlight w:val="green"/>
+        </w:rPr>
         <w:t>Modificación de la etiqueta “Días/Horas” de trabajo por “Jornada laboral” – Batista</w:t>
       </w:r>
     </w:p>
@@ -20,6 +26,39 @@
       <w:pPr>
         <w:pStyle w:val="Prrafodelista"/>
         <w:numPr>
+          <w:ilvl w:val="1"/>
+          <w:numId w:val="2"/>
+        </w:numPr>
+        <w:rPr>
+          <w:highlight w:val="green"/>
+        </w:rPr>
+      </w:pPr>
+      <w:r>
+        <w:rPr>
+          <w:highlight w:val="green"/>
+        </w:rPr>
+        <w:t>Modificar INSERT.</w:t>
+      </w:r>
+    </w:p>
+    <w:p>
+      <w:pPr>
+        <w:pStyle w:val="Prrafodelista"/>
+        <w:numPr>
+          <w:ilvl w:val="1"/>
+          <w:numId w:val="2"/>
+        </w:numPr>
+      </w:pPr>
+      <w:r>
+        <w:t xml:space="preserve">Crear </w:t>
+      </w:r>
+      <w:r>
+        <w:t>UPDATE.</w:t>
+      </w:r>
+    </w:p>
+    <w:p>
+      <w:pPr>
+        <w:pStyle w:val="Prrafodelista"/>
+        <w:numPr>
           <w:ilvl w:val="0"/>
           <w:numId w:val="2"/>
         </w:numPr>
@@ -45,7 +84,13 @@
       </w:r>
       <w:proofErr w:type="gramEnd"/>
       <w:r>
-        <w:t xml:space="preserve"> “Nombre/Razón Social” - Batista + García</w:t>
+        <w:t xml:space="preserve"> “Nombre/Razón Social” </w:t>
+      </w:r>
+      <w:r>
+        <w:t xml:space="preserve">en la carga de persona. </w:t>
+      </w:r>
+      <w:r>
+        <w:t>- García</w:t>
       </w:r>
     </w:p>
     <w:p>
@@ -67,12 +112,63 @@
           <w:ilvl w:val="1"/>
           <w:numId w:val="2"/>
         </w:numPr>
-      </w:pPr>
-      <w:r>
+        <w:rPr>
+          <w:highlight w:val="green"/>
+        </w:rPr>
+      </w:pPr>
+      <w:r>
+        <w:rPr>
+          <w:highlight w:val="green"/>
+        </w:rPr>
         <w:t>Estudio jurídico</w:t>
       </w:r>
       <w:r>
-        <w:t xml:space="preserve"> - Batista</w:t>
+        <w:rPr>
+          <w:highlight w:val="green"/>
+        </w:rPr>
+        <w:t xml:space="preserve"> </w:t>
+      </w:r>
+      <w:r>
+        <w:rPr>
+          <w:highlight w:val="green"/>
+        </w:rPr>
+        <w:t>–</w:t>
+      </w:r>
+      <w:r>
+        <w:rPr>
+          <w:highlight w:val="green"/>
+        </w:rPr>
+        <w:t xml:space="preserve"> Batista</w:t>
+      </w:r>
+    </w:p>
+    <w:p>
+      <w:pPr>
+        <w:pStyle w:val="Prrafodelista"/>
+        <w:numPr>
+          <w:ilvl w:val="2"/>
+          <w:numId w:val="2"/>
+        </w:numPr>
+        <w:rPr>
+          <w:highlight w:val="green"/>
+        </w:rPr>
+      </w:pPr>
+      <w:r>
+        <w:rPr>
+          <w:highlight w:val="green"/>
+        </w:rPr>
+        <w:t>INSERT</w:t>
+      </w:r>
+    </w:p>
+    <w:p>
+      <w:pPr>
+        <w:pStyle w:val="Prrafodelista"/>
+        <w:numPr>
+          <w:ilvl w:val="2"/>
+          <w:numId w:val="2"/>
+        </w:numPr>
+      </w:pPr>
+      <w:r>
+        <w:t>UPDATE</w:t>
       </w:r>
     </w:p>
     <w:p>
@@ -82,12 +178,63 @@
           <w:ilvl w:val="1"/>
           <w:numId w:val="2"/>
         </w:numPr>
-      </w:pPr>
-      <w:r>
+        <w:rPr>
+          <w:highlight w:val="green"/>
+        </w:rPr>
+      </w:pPr>
+      <w:r>
+        <w:rPr>
+          <w:highlight w:val="green"/>
+        </w:rPr>
         <w:t>Abogado</w:t>
       </w:r>
       <w:r>
-        <w:t xml:space="preserve"> - Batista</w:t>
+        <w:rPr>
+          <w:highlight w:val="green"/>
+        </w:rPr>
+        <w:t xml:space="preserve"> </w:t>
+      </w:r>
+      <w:r>
+        <w:rPr>
+          <w:highlight w:val="green"/>
+        </w:rPr>
+        <w:t>–</w:t>
+      </w:r>
+      <w:r>
+        <w:rPr>
+          <w:highlight w:val="green"/>
+        </w:rPr>
+        <w:t xml:space="preserve"> Batista</w:t>
+      </w:r>
+    </w:p>
+    <w:p>
+      <w:pPr>
+        <w:pStyle w:val="Prrafodelista"/>
+        <w:numPr>
+          <w:ilvl w:val="2"/>
+          <w:numId w:val="2"/>
+        </w:numPr>
+        <w:rPr>
+          <w:highlight w:val="green"/>
+        </w:rPr>
+      </w:pPr>
+      <w:r>
+        <w:rPr>
+          <w:highlight w:val="green"/>
+        </w:rPr>
+        <w:t>INSERT</w:t>
+      </w:r>
+    </w:p>
+    <w:p>
+      <w:pPr>
+        <w:pStyle w:val="Prrafodelista"/>
+        <w:numPr>
+          <w:ilvl w:val="2"/>
+          <w:numId w:val="2"/>
+        </w:numPr>
+      </w:pPr>
+      <w:r>
+        <w:t>UPDATE</w:t>
       </w:r>
     </w:p>
     <w:p>
@@ -97,12 +244,63 @@
           <w:ilvl w:val="1"/>
           <w:numId w:val="2"/>
         </w:numPr>
-      </w:pPr>
-      <w:r>
+        <w:rPr>
+          <w:highlight w:val="green"/>
+        </w:rPr>
+      </w:pPr>
+      <w:r>
+        <w:rPr>
+          <w:highlight w:val="green"/>
+        </w:rPr>
         <w:t>Teléfono</w:t>
       </w:r>
       <w:r>
-        <w:t xml:space="preserve"> - Batista</w:t>
+        <w:rPr>
+          <w:highlight w:val="green"/>
+        </w:rPr>
+        <w:t xml:space="preserve"> </w:t>
+      </w:r>
+      <w:r>
+        <w:rPr>
+          <w:highlight w:val="green"/>
+        </w:rPr>
+        <w:t>–</w:t>
+      </w:r>
+      <w:r>
+        <w:rPr>
+          <w:highlight w:val="green"/>
+        </w:rPr>
+        <w:t xml:space="preserve"> Batista</w:t>
+      </w:r>
+    </w:p>
+    <w:p>
+      <w:pPr>
+        <w:pStyle w:val="Prrafodelista"/>
+        <w:numPr>
+          <w:ilvl w:val="2"/>
+          <w:numId w:val="2"/>
+        </w:numPr>
+        <w:rPr>
+          <w:highlight w:val="green"/>
+        </w:rPr>
+      </w:pPr>
+      <w:r>
+        <w:rPr>
+          <w:highlight w:val="green"/>
+        </w:rPr>
+        <w:t>INSERT</w:t>
+      </w:r>
+    </w:p>
+    <w:p>
+      <w:pPr>
+        <w:pStyle w:val="Prrafodelista"/>
+        <w:numPr>
+          <w:ilvl w:val="2"/>
+          <w:numId w:val="2"/>
+        </w:numPr>
+      </w:pPr>
+      <w:r>
+        <w:t>UPDATE</w:t>
       </w:r>
     </w:p>
     <w:p>
@@ -112,12 +310,63 @@
           <w:ilvl w:val="1"/>
           <w:numId w:val="2"/>
         </w:numPr>
-      </w:pPr>
-      <w:r>
+        <w:rPr>
+          <w:highlight w:val="green"/>
+        </w:rPr>
+      </w:pPr>
+      <w:r>
+        <w:rPr>
+          <w:highlight w:val="green"/>
+        </w:rPr>
         <w:t>Correo electrónico</w:t>
       </w:r>
       <w:r>
-        <w:t xml:space="preserve"> - Batista</w:t>
+        <w:rPr>
+          <w:highlight w:val="green"/>
+        </w:rPr>
+        <w:t xml:space="preserve"> </w:t>
+      </w:r>
+      <w:r>
+        <w:rPr>
+          <w:highlight w:val="green"/>
+        </w:rPr>
+        <w:t>–</w:t>
+      </w:r>
+      <w:r>
+        <w:rPr>
+          <w:highlight w:val="green"/>
+        </w:rPr>
+        <w:t xml:space="preserve"> Batista</w:t>
+      </w:r>
+    </w:p>
+    <w:p>
+      <w:pPr>
+        <w:pStyle w:val="Prrafodelista"/>
+        <w:numPr>
+          <w:ilvl w:val="2"/>
+          <w:numId w:val="2"/>
+        </w:numPr>
+        <w:rPr>
+          <w:highlight w:val="green"/>
+        </w:rPr>
+      </w:pPr>
+      <w:r>
+        <w:rPr>
+          <w:highlight w:val="green"/>
+        </w:rPr>
+        <w:t>INSERT</w:t>
+      </w:r>
+    </w:p>
+    <w:p>
+      <w:pPr>
+        <w:pStyle w:val="Prrafodelista"/>
+        <w:numPr>
+          <w:ilvl w:val="2"/>
+          <w:numId w:val="2"/>
+        </w:numPr>
+      </w:pPr>
+      <w:r>
+        <w:t>UPDATE</w:t>
       </w:r>
     </w:p>
     <w:p>
@@ -127,12 +376,63 @@
           <w:ilvl w:val="1"/>
           <w:numId w:val="2"/>
         </w:numPr>
-      </w:pPr>
-      <w:r>
+        <w:rPr>
+          <w:highlight w:val="green"/>
+        </w:rPr>
+      </w:pPr>
+      <w:r>
+        <w:rPr>
+          <w:highlight w:val="green"/>
+        </w:rPr>
         <w:t>Domicilio</w:t>
       </w:r>
       <w:r>
-        <w:t xml:space="preserve"> - Batista</w:t>
+        <w:rPr>
+          <w:highlight w:val="green"/>
+        </w:rPr>
+        <w:t xml:space="preserve"> </w:t>
+      </w:r>
+      <w:r>
+        <w:rPr>
+          <w:highlight w:val="green"/>
+        </w:rPr>
+        <w:t>–</w:t>
+      </w:r>
+      <w:r>
+        <w:rPr>
+          <w:highlight w:val="green"/>
+        </w:rPr>
+        <w:t xml:space="preserve"> Batista</w:t>
+      </w:r>
+    </w:p>
+    <w:p>
+      <w:pPr>
+        <w:pStyle w:val="Prrafodelista"/>
+        <w:numPr>
+          <w:ilvl w:val="2"/>
+          <w:numId w:val="2"/>
+        </w:numPr>
+        <w:rPr>
+          <w:highlight w:val="green"/>
+        </w:rPr>
+      </w:pPr>
+      <w:r>
+        <w:rPr>
+          <w:highlight w:val="green"/>
+        </w:rPr>
+        <w:t>INSERT</w:t>
+      </w:r>
+    </w:p>
+    <w:p>
+      <w:pPr>
+        <w:pStyle w:val="Prrafodelista"/>
+        <w:numPr>
+          <w:ilvl w:val="2"/>
+          <w:numId w:val="2"/>
+        </w:numPr>
+      </w:pPr>
+      <w:r>
+        <w:t>UPDATE</w:t>
       </w:r>
     </w:p>
     <w:p>
@@ -178,12 +478,63 @@
           <w:ilvl w:val="1"/>
           <w:numId w:val="2"/>
         </w:numPr>
-      </w:pPr>
-      <w:r>
+        <w:rPr>
+          <w:highlight w:val="green"/>
+        </w:rPr>
+      </w:pPr>
+      <w:r>
+        <w:rPr>
+          <w:highlight w:val="green"/>
+        </w:rPr>
         <w:t>Lugar de los hechos – Dirección, altura y sentido</w:t>
       </w:r>
       <w:r>
-        <w:t xml:space="preserve"> - Batista</w:t>
+        <w:rPr>
+          <w:highlight w:val="green"/>
+        </w:rPr>
+        <w:t xml:space="preserve"> </w:t>
+      </w:r>
+      <w:r>
+        <w:rPr>
+          <w:highlight w:val="green"/>
+        </w:rPr>
+        <w:t>–</w:t>
+      </w:r>
+      <w:r>
+        <w:rPr>
+          <w:highlight w:val="green"/>
+        </w:rPr>
+        <w:t xml:space="preserve"> Batista</w:t>
+      </w:r>
+    </w:p>
+    <w:p>
+      <w:pPr>
+        <w:pStyle w:val="Prrafodelista"/>
+        <w:numPr>
+          <w:ilvl w:val="2"/>
+          <w:numId w:val="2"/>
+        </w:numPr>
+        <w:rPr>
+          <w:highlight w:val="green"/>
+        </w:rPr>
+      </w:pPr>
+      <w:r>
+        <w:rPr>
+          <w:highlight w:val="green"/>
+        </w:rPr>
+        <w:t>INSERT</w:t>
+      </w:r>
+    </w:p>
+    <w:p>
+      <w:pPr>
+        <w:pStyle w:val="Prrafodelista"/>
+        <w:numPr>
+          <w:ilvl w:val="2"/>
+          <w:numId w:val="2"/>
+        </w:numPr>
+      </w:pPr>
+      <w:r>
+        <w:t>UPDATE</w:t>
       </w:r>
     </w:p>
     <w:p>
@@ -207,15 +558,43 @@
         </w:numPr>
       </w:pPr>
       <w:r>
-        <w:t xml:space="preserve">La idea es tener un ítem en todos los procesos que indique si la documentación está completa o no, no se cargará automáticamente, sino que lo realizará el usuario, pero solicitaron poder filtrar los procesos por éste campo. El filtro sería que el campo “Documentación completa” </w:t>
-      </w:r>
-      <w:proofErr w:type="gramStart"/>
-      <w:r>
-        <w:t>indique  SI</w:t>
-      </w:r>
-      <w:proofErr w:type="gramEnd"/>
-      <w:r>
-        <w:t>.</w:t>
+        <w:t>La idea es tener un ítem en todos los procesos que indique si la documentación está completa o no, no se cargará automáticamente, sino que lo realizará el usuario, pero solicitaron poder filtrar los procesos por éste campo. El filtro sería que el campo “D</w:t>
+      </w:r>
+      <w:r>
+        <w:t xml:space="preserve">ocumentación completa” indique </w:t>
+      </w:r>
+      <w:r>
+        <w:t>SI.</w:t>
+      </w:r>
+    </w:p>
+    <w:p>
+      <w:pPr>
+        <w:pStyle w:val="Prrafodelista"/>
+        <w:numPr>
+          <w:ilvl w:val="2"/>
+          <w:numId w:val="2"/>
+        </w:numPr>
+        <w:rPr>
+          <w:highlight w:val="green"/>
+        </w:rPr>
+      </w:pPr>
+      <w:r>
+        <w:rPr>
+          <w:highlight w:val="green"/>
+        </w:rPr>
+        <w:t>INSERT</w:t>
+      </w:r>
+    </w:p>
+    <w:p>
+      <w:pPr>
+        <w:pStyle w:val="Prrafodelista"/>
+        <w:numPr>
+          <w:ilvl w:val="2"/>
+          <w:numId w:val="2"/>
+        </w:numPr>
+      </w:pPr>
+      <w:r>
+        <w:t>UPDATE</w:t>
       </w:r>
     </w:p>
     <w:p>
@@ -242,15 +621,54 @@
       <w:pPr>
         <w:pStyle w:val="Prrafodelista"/>
         <w:numPr>
-          <w:ilvl w:val="0"/>
-          <w:numId w:val="2"/>
-        </w:numPr>
-      </w:pPr>
-      <w:r>
-        <w:t>Para visualizar correctamente los nombres de campos, es posible la incorporación un set de tablas que contengan un mapeo de cada tabla y campo con el nombre a mostrar al usuario. – BATISTA + García (FUTURO)</w:t>
+          <w:ilvl w:val="1"/>
+          <w:numId w:val="2"/>
+        </w:numPr>
+        <w:rPr>
+          <w:highlight w:val="green"/>
+        </w:rPr>
+      </w:pPr>
+      <w:r>
+        <w:rPr>
+          <w:highlight w:val="green"/>
+        </w:rPr>
+        <w:t>INSERT</w:t>
       </w:r>
       <w:bookmarkStart w:id="0" w:name="_GoBack"/>
       <w:bookmarkEnd w:id="0"/>
+    </w:p>
+    <w:p>
+      <w:pPr>
+        <w:pStyle w:val="Prrafodelista"/>
+        <w:numPr>
+          <w:ilvl w:val="1"/>
+          <w:numId w:val="2"/>
+        </w:numPr>
+      </w:pPr>
+      <w:r>
+        <w:t>UPDATE</w:t>
+      </w:r>
+    </w:p>
+    <w:p>
+      <w:pPr>
+        <w:pStyle w:val="Prrafodelista"/>
+        <w:numPr>
+          <w:ilvl w:val="0"/>
+          <w:numId w:val="2"/>
+        </w:numPr>
+      </w:pPr>
+      <w:r>
+        <w:t>Para visualizar correctamente los nombres de campos, es posible la incorporación un set de tablas que contengan un mapeo de cada tabla y campo con el nombre a mostrar al usuario. – BATISTA + García (FUTURO)</w:t>
+      </w:r>
+    </w:p>
+    <w:p>
+      <w:pPr>
+        <w:pStyle w:val="Prrafodelista"/>
+        <w:numPr>
+          <w:ilvl w:val="1"/>
+          <w:numId w:val="2"/>
+        </w:numPr>
+      </w:pPr>
     </w:p>
     <w:sectPr>
       <w:pgSz w:w="11906" w:h="16838"/>
@@ -295,7 +713,7 @@
         <w:ind w:left="2160" w:hanging="180"/>
       </w:pPr>
     </w:lvl>
-    <w:lvl w:ilvl="3" w:tplc="2C0A000F" w:tentative="1">
+    <w:lvl w:ilvl="3" w:tplc="2C0A000F">
       <w:start w:val="1"/>
       <w:numFmt w:val="decimal"/>
       <w:lvlText w:val="%4."/>

</xml_diff>